<commit_message>
update thêm nhiệm vụ
</commit_message>
<xml_diff>
--- a/Bài Báo Cáo.docx
+++ b/Bài Báo Cáo.docx
@@ -214,8 +214,19 @@
           <w:szCs w:val="28"/>
           <w:lang w:val="en-US" w:eastAsia="vi-VN"/>
         </w:rPr>
-        <w:t>Đặc tả yêu cầu hệ thống sẽ thực hiện: Vũ, Tài, N.Phúc</w:t>
-      </w:r>
+        <w:t xml:space="preserve">Đặc tả yêu cầu hệ thống sẽ thực hiện: Vũ, Tài, </w:t>
+      </w:r>
+      <w:proofErr w:type="gramStart"/>
+      <w:r>
+        <w:rPr>
+          <w:rFonts w:ascii="Times New Roman" w:eastAsia="Times New Roman" w:hAnsi="Times New Roman" w:cs="Times New Roman"/>
+          <w:sz w:val="28"/>
+          <w:szCs w:val="28"/>
+          <w:lang w:val="en-US" w:eastAsia="vi-VN"/>
+        </w:rPr>
+        <w:t>N.Phúc</w:t>
+      </w:r>
+      <w:proofErr w:type="gramEnd"/>
     </w:p>
     <w:p>
       <w:pPr>
@@ -240,7 +251,27 @@
           <w:szCs w:val="28"/>
           <w:lang w:val="en-US" w:eastAsia="vi-VN"/>
         </w:rPr>
-        <w:t>Công cụ: Power Designer: V.Phúc, Lâm, Anh</w:t>
+        <w:t xml:space="preserve">Công cụ: Power Designer: </w:t>
+      </w:r>
+      <w:proofErr w:type="gramStart"/>
+      <w:r>
+        <w:rPr>
+          <w:rFonts w:ascii="Times New Roman" w:eastAsia="Times New Roman" w:hAnsi="Times New Roman" w:cs="Times New Roman"/>
+          <w:sz w:val="28"/>
+          <w:szCs w:val="28"/>
+          <w:lang w:val="en-US" w:eastAsia="vi-VN"/>
+        </w:rPr>
+        <w:t>V.Phúc</w:t>
+      </w:r>
+      <w:proofErr w:type="gramEnd"/>
+      <w:r>
+        <w:rPr>
+          <w:rFonts w:ascii="Times New Roman" w:eastAsia="Times New Roman" w:hAnsi="Times New Roman" w:cs="Times New Roman"/>
+          <w:sz w:val="28"/>
+          <w:szCs w:val="28"/>
+          <w:lang w:val="en-US" w:eastAsia="vi-VN"/>
+        </w:rPr>
+        <w:t>, Lâm, Anh</w:t>
       </w:r>
     </w:p>
     <w:p>
@@ -393,8 +424,19 @@
           <w:szCs w:val="28"/>
           <w:lang w:val="en-US" w:eastAsia="vi-VN"/>
         </w:rPr>
-        <w:t>Thành, Thanh, N.Phúc</w:t>
-      </w:r>
+        <w:t xml:space="preserve">Thành, Thanh, </w:t>
+      </w:r>
+      <w:proofErr w:type="gramStart"/>
+      <w:r>
+        <w:rPr>
+          <w:rFonts w:ascii="Times New Roman" w:eastAsia="Times New Roman" w:hAnsi="Times New Roman" w:cs="Times New Roman"/>
+          <w:sz w:val="28"/>
+          <w:szCs w:val="28"/>
+          <w:lang w:val="en-US" w:eastAsia="vi-VN"/>
+        </w:rPr>
+        <w:t>N.Phúc</w:t>
+      </w:r>
+      <w:proofErr w:type="gramEnd"/>
     </w:p>
     <w:p>
       <w:pPr>
@@ -456,6 +498,7 @@
         </w:rPr>
         <w:t xml:space="preserve">Chỉnh sửa word: Lâm, </w:t>
       </w:r>
+      <w:proofErr w:type="gramStart"/>
       <w:r>
         <w:rPr>
           <w:rFonts w:ascii="Times New Roman" w:eastAsia="Times New Roman" w:hAnsi="Times New Roman" w:cs="Times New Roman"/>
@@ -474,6 +517,7 @@
         </w:rPr>
         <w:t>Phúc</w:t>
       </w:r>
+      <w:proofErr w:type="gramEnd"/>
     </w:p>
     <w:p>
       <w:pPr>
@@ -632,7 +676,27 @@
           <w:szCs w:val="28"/>
           <w:lang w:val="en-US" w:eastAsia="vi-VN"/>
         </w:rPr>
-        <w:t>Phần 4: N.Phúc, Anh</w:t>
+        <w:t xml:space="preserve">Phần 4: </w:t>
+      </w:r>
+      <w:proofErr w:type="gramStart"/>
+      <w:r>
+        <w:rPr>
+          <w:rFonts w:ascii="Times New Roman" w:eastAsia="Times New Roman" w:hAnsi="Times New Roman" w:cs="Times New Roman"/>
+          <w:sz w:val="28"/>
+          <w:szCs w:val="28"/>
+          <w:lang w:val="en-US" w:eastAsia="vi-VN"/>
+        </w:rPr>
+        <w:t>N.Phúc</w:t>
+      </w:r>
+      <w:proofErr w:type="gramEnd"/>
+      <w:r>
+        <w:rPr>
+          <w:rFonts w:ascii="Times New Roman" w:eastAsia="Times New Roman" w:hAnsi="Times New Roman" w:cs="Times New Roman"/>
+          <w:sz w:val="28"/>
+          <w:szCs w:val="28"/>
+          <w:lang w:val="en-US" w:eastAsia="vi-VN"/>
+        </w:rPr>
+        <w:t>, Anh</w:t>
       </w:r>
     </w:p>
     <w:p>
@@ -658,7 +722,25 @@
           <w:szCs w:val="28"/>
           <w:lang w:val="en-US" w:eastAsia="vi-VN"/>
         </w:rPr>
-        <w:t>Trả lời các câu hỏi và battlerap: Phát, Phúc, Thanh</w:t>
+        <w:t xml:space="preserve">Trả lời các câu hỏi và </w:t>
+      </w:r>
+      <w:r>
+        <w:rPr>
+          <w:rFonts w:ascii="Times New Roman" w:eastAsia="Times New Roman" w:hAnsi="Times New Roman" w:cs="Times New Roman"/>
+          <w:sz w:val="28"/>
+          <w:szCs w:val="28"/>
+          <w:lang w:val="en-US" w:eastAsia="vi-VN"/>
+        </w:rPr>
+        <w:t>phản biện</w:t>
+      </w:r>
+      <w:r>
+        <w:rPr>
+          <w:rFonts w:ascii="Times New Roman" w:eastAsia="Times New Roman" w:hAnsi="Times New Roman" w:cs="Times New Roman"/>
+          <w:sz w:val="28"/>
+          <w:szCs w:val="28"/>
+          <w:lang w:val="en-US" w:eastAsia="vi-VN"/>
+        </w:rPr>
+        <w:t>: Phát, Phúc, Thanh</w:t>
       </w:r>
     </w:p>
     <w:p>
@@ -741,6 +823,32 @@
           <w:lang w:val="en-US" w:eastAsia="vi-VN"/>
         </w:rPr>
         <w:t>Công cụ thực hiện: VS code, VS studio, SQL server, Github</w:t>
+      </w:r>
+    </w:p>
+    <w:p>
+      <w:pPr>
+        <w:pStyle w:val="ListParagraph"/>
+        <w:numPr>
+          <w:ilvl w:val="1"/>
+          <w:numId w:val="46"/>
+        </w:numPr>
+        <w:spacing w:after="60" w:line="240" w:lineRule="auto"/>
+        <w:jc w:val="left"/>
+        <w:rPr>
+          <w:rFonts w:ascii="Times New Roman" w:eastAsia="Times New Roman" w:hAnsi="Times New Roman" w:cs="Times New Roman"/>
+          <w:sz w:val="28"/>
+          <w:szCs w:val="28"/>
+          <w:lang w:val="en-US" w:eastAsia="vi-VN"/>
+        </w:rPr>
+      </w:pPr>
+      <w:r>
+        <w:rPr>
+          <w:rFonts w:ascii="Times New Roman" w:eastAsia="Times New Roman" w:hAnsi="Times New Roman" w:cs="Times New Roman"/>
+          <w:sz w:val="28"/>
+          <w:szCs w:val="28"/>
+          <w:lang w:val="en-US" w:eastAsia="vi-VN"/>
+        </w:rPr>
+        <w:t>Thực hiện code các chức năng: Cả nhóm</w:t>
       </w:r>
     </w:p>
     <w:p>

</xml_diff>